<commit_message>
now twins will not insert touching one another but as a consequence, thinner twins are broken up
</commit_message>
<xml_diff>
--- a/Documentation/TransformationPhaseFilters/Twin Insertion To Do.docx
+++ b/Documentation/TransformationPhaseFilters/Twin Insertion To Do.docx
@@ -30,7 +30,7 @@
         </w:numPr>
       </w:pPr>
       <w:r>
-        <w:t>Number of twins per grain user input</w:t>
+        <w:t>Minimum grain size to insert twin user input (or rule)</w:t>
       </w:r>
     </w:p>
     <w:p>
@@ -42,7 +42,7 @@
         </w:numPr>
       </w:pPr>
       <w:r>
-        <w:t>Coherency fraction user input</w:t>
+        <w:t>Check twin thickness per grain to make sure its thicker than 1 voxel</w:t>
       </w:r>
     </w:p>
     <w:p>
@@ -53,8 +53,10 @@
           <w:numId w:val="1"/>
         </w:numPr>
       </w:pPr>
+      <w:bookmarkStart w:id="0" w:name="_GoBack"/>
+      <w:bookmarkEnd w:id="0"/>
       <w:r>
-        <w:t>Twin spacing user input</w:t>
+        <w:t>Add ensemble phase type</w:t>
       </w:r>
     </w:p>
     <w:p>
@@ -66,58 +68,8 @@
         </w:numPr>
       </w:pPr>
       <w:r>
-        <w:t>Twin morphology fraction user input (i.e. isthmus vs peninsula)</w:t>
+        <w:t>Vary twin thickness</w:t>
       </w:r>
-    </w:p>
-    <w:p>
-      <w:pPr>
-        <w:pStyle w:val="ListParagraph"/>
-        <w:numPr>
-          <w:ilvl w:val="0"/>
-          <w:numId w:val="1"/>
-        </w:numPr>
-      </w:pPr>
-      <w:r>
-        <w:t>Minimum grain size to insert twin user input (or rule)</w:t>
-      </w:r>
-    </w:p>
-    <w:p>
-      <w:pPr>
-        <w:pStyle w:val="ListParagraph"/>
-        <w:numPr>
-          <w:ilvl w:val="0"/>
-          <w:numId w:val="1"/>
-        </w:numPr>
-      </w:pPr>
-      <w:r>
-        <w:t>Check twin thickness per grain to make sure its thicker than 1 voxel</w:t>
-      </w:r>
-    </w:p>
-    <w:p>
-      <w:pPr>
-        <w:pStyle w:val="ListParagraph"/>
-        <w:numPr>
-          <w:ilvl w:val="0"/>
-          <w:numId w:val="1"/>
-        </w:numPr>
-      </w:pPr>
-      <w:r>
-        <w:t>Randomly shift twin placement</w:t>
-      </w:r>
-    </w:p>
-    <w:p>
-      <w:pPr>
-        <w:pStyle w:val="ListParagraph"/>
-        <w:numPr>
-          <w:ilvl w:val="0"/>
-          <w:numId w:val="1"/>
-        </w:numPr>
-      </w:pPr>
-      <w:r>
-        <w:t>Make sure twins are separated enough</w:t>
-      </w:r>
-      <w:bookmarkStart w:id="0" w:name="_GoBack"/>
-      <w:bookmarkEnd w:id="0"/>
     </w:p>
     <w:p/>
     <w:sectPr>

</xml_diff>

<commit_message>
updating twin insertion to-do list
</commit_message>
<xml_diff>
--- a/Documentation/TransformationPhaseFilters/Twin Insertion To Do.docx
+++ b/Documentation/TransformationPhaseFilters/Twin Insertion To Do.docx
@@ -19,30 +19,6 @@
           <w:u w:val="single"/>
         </w:rPr>
         <w:t xml:space="preserve"> To-Do</w:t>
-      </w:r>
-    </w:p>
-    <w:p>
-      <w:pPr>
-        <w:pStyle w:val="ListParagraph"/>
-        <w:numPr>
-          <w:ilvl w:val="0"/>
-          <w:numId w:val="1"/>
-        </w:numPr>
-      </w:pPr>
-      <w:r>
-        <w:t>Minimum grain size to insert twin user input (or rule)</w:t>
-      </w:r>
-    </w:p>
-    <w:p>
-      <w:pPr>
-        <w:pStyle w:val="ListParagraph"/>
-        <w:numPr>
-          <w:ilvl w:val="0"/>
-          <w:numId w:val="1"/>
-        </w:numPr>
-      </w:pPr>
-      <w:r>
-        <w:t>Check twin thickness per grain to make sure its thicker than 1 voxel</w:t>
       </w:r>
     </w:p>
     <w:p>

</xml_diff>

<commit_message>
taking out unique renumbering option
</commit_message>
<xml_diff>
--- a/Documentation/TransformationPhaseFilters/Twin Insertion To Do.docx
+++ b/Documentation/TransformationPhaseFilters/Twin Insertion To Do.docx
@@ -30,10 +30,7 @@
         </w:numPr>
       </w:pPr>
       <w:r>
-        <w:t>Add number of fields</w:t>
-      </w:r>
-      <w:r>
-        <w:t xml:space="preserve"> (ensemble)</w:t>
+        <w:t>Vary twin thickness</w:t>
       </w:r>
     </w:p>
     <w:p>
@@ -45,7 +42,7 @@
         </w:numPr>
       </w:pPr>
       <w:r>
-        <w:t>Vary twin thickness</w:t>
+        <w:t>Take out uniquely renumber</w:t>
       </w:r>
     </w:p>
     <w:p>
@@ -56,35 +53,8 @@
           <w:numId w:val="1"/>
         </w:numPr>
       </w:pPr>
-      <w:r>
-        <w:t>Take out uniquely renumber</w:t>
-      </w:r>
-    </w:p>
-    <w:p>
-      <w:pPr>
-        <w:pStyle w:val="ListParagraph"/>
-        <w:numPr>
-          <w:ilvl w:val="0"/>
-          <w:numId w:val="1"/>
-        </w:numPr>
-      </w:pPr>
-      <w:r>
-        <w:t>Pass euler angles to cell</w:t>
-      </w:r>
-      <w:r>
-        <w:t xml:space="preserve"> DONE</w:t>
-      </w:r>
       <w:bookmarkStart w:id="0" w:name="_GoBack"/>
       <w:bookmarkEnd w:id="0"/>
-    </w:p>
-    <w:p>
-      <w:pPr>
-        <w:pStyle w:val="ListParagraph"/>
-        <w:numPr>
-          <w:ilvl w:val="0"/>
-          <w:numId w:val="1"/>
-        </w:numPr>
-      </w:pPr>
       <w:r>
         <w:t xml:space="preserve">Take out parent id </w:t>
       </w:r>

</xml_diff>

<commit_message>
got to compile on attributeMatrix but completely untested
</commit_message>
<xml_diff>
--- a/Documentation/TransformationPhaseFilters/Twin Insertion To Do.docx
+++ b/Documentation/TransformationPhaseFilters/Twin Insertion To Do.docx
@@ -31,18 +31,6 @@
       </w:pPr>
       <w:r>
         <w:t>Vary twin thickness</w:t>
-      </w:r>
-    </w:p>
-    <w:p>
-      <w:pPr>
-        <w:pStyle w:val="ListParagraph"/>
-        <w:numPr>
-          <w:ilvl w:val="0"/>
-          <w:numId w:val="1"/>
-        </w:numPr>
-      </w:pPr>
-      <w:r>
-        <w:t>Take out uniquely renumber</w:t>
       </w:r>
     </w:p>
     <w:p>

</xml_diff>